<commit_message>
correção dos bugs conforme solicitado no documento enviado pelo tedson. implementado o versionamento das tabelas
</commit_message>
<xml_diff>
--- a/Documentação/ADDON CONTRATO.docx
+++ b/Documentação/ADDON CONTRATO.docx
@@ -187,69 +187,75 @@
     </w:p>
     <w:p>
       <w:r>
-        <w:t>Acima do cam</w:t>
+        <w:rPr>
+          <w:highlight w:val="green"/>
+        </w:rPr>
+        <w:t>Acima do campo “VALOR DO FRETE” incluir o campo “TRANSPORTADORA” (campo tipo texto que caiba o código do cadastro do PN transportadora)</w:t>
+      </w:r>
+    </w:p>
+    <w:p>
+      <w:pPr>
+        <w:ind w:left="708"/>
+      </w:pPr>
+      <w:r>
+        <w:t>Eu vou incluir uma consulta SQL para esse campo trazer a relação das transportadoras cadastradas como Parceiro de Negócios. O resultado dessa consulta será o código do PN</w:t>
+      </w:r>
+    </w:p>
+    <w:p>
+      <w:r>
+        <w:rPr>
+          <w:highlight w:val="green"/>
+        </w:rPr>
+        <w:t>Abaixo do campo “VALOR DO FRETE” incluir o campo “VALOR DO SEGURO” (mesmo tipo de campo do VALOR DO FRETE)</w:t>
+      </w:r>
+    </w:p>
+    <w:p>
+      <w:r>
+        <w:t xml:space="preserve">A </w:t>
+      </w:r>
+      <w:r>
+        <w:rPr>
+          <w:b/>
+        </w:rPr>
+        <w:t>ordem da tabulação</w:t>
+      </w:r>
+      <w:r>
+        <w:t xml:space="preserve"> (mudança de um campo para outro através do TAB) deve sair do campo “PREVISÃO DE PAGAMENTO” para o campo “TRANSPORTADORA”</w:t>
+      </w:r>
+    </w:p>
+    <w:p>
+      <w:pPr>
+        <w:ind w:left="708"/>
+      </w:pPr>
+      <w:r>
+        <w:t>Na sequência, de TRANSPORTADORA para VALOR DO FRETE e depois para VALOR DO SEGURO</w:t>
+      </w:r>
+    </w:p>
+    <w:p>
+      <w:pPr>
+        <w:ind w:left="708"/>
+      </w:pPr>
+      <w:r>
+        <w:t>Depois disso é que deve pular para “MODALIDADE” e seguir a sequência que já está definida a partir daí.</w:t>
+      </w:r>
+    </w:p>
+    <w:p>
+      <w:r>
+        <w:rPr>
+          <w:highlight w:val="darkGray"/>
+        </w:rPr>
+        <w:t>Os campos de “SALDO”, até que seja inserido algum contrato filho, devem contar o mesmo valor dos totais lançados no contrato:</w:t>
+      </w:r>
+    </w:p>
+    <w:p>
+      <w:pPr>
+        <w:ind w:left="708"/>
+      </w:pPr>
+      <w:r>
+        <w:t>Saldo do peso = Quantidade de peso</w:t>
       </w:r>
       <w:bookmarkStart w:id="0" w:name="_GoBack"/>
       <w:bookmarkEnd w:id="0"/>
-      <w:r>
-        <w:t>po “VALOR DO FRETE” incluir o campo “TRANSPORTADORA” (campo tipo texto que caiba o código do cadastro do PN transportadora)</w:t>
-      </w:r>
-    </w:p>
-    <w:p>
-      <w:pPr>
-        <w:ind w:left="708"/>
-      </w:pPr>
-      <w:r>
-        <w:t>Eu vou incluir uma consulta SQL para esse campo trazer a relação das transportadoras cadastradas como Parceiro de Negócios. O resultado dessa consulta será o código do PN</w:t>
-      </w:r>
-    </w:p>
-    <w:p>
-      <w:r>
-        <w:t>Abaixo do campo “VALOR DO FRETE” incluir o campo “VALOR DO SEGURO” (mesmo tipo de campo do VALOR DO FRETE)</w:t>
-      </w:r>
-    </w:p>
-    <w:p>
-      <w:r>
-        <w:t xml:space="preserve">A </w:t>
-      </w:r>
-      <w:r>
-        <w:rPr>
-          <w:b/>
-        </w:rPr>
-        <w:t>ordem da tabulação</w:t>
-      </w:r>
-      <w:r>
-        <w:t xml:space="preserve"> (mudança de um campo para outro através do TAB) deve sair do campo “PREVISÃO DE PAGAMENTO” para o campo “TRANSPORTADORA”</w:t>
-      </w:r>
-    </w:p>
-    <w:p>
-      <w:pPr>
-        <w:ind w:left="708"/>
-      </w:pPr>
-      <w:r>
-        <w:t>Na sequência, de TRANSPORTADORA para VALOR DO FRETE e depois para VALOR DO SEGURO</w:t>
-      </w:r>
-    </w:p>
-    <w:p>
-      <w:pPr>
-        <w:ind w:left="708"/>
-      </w:pPr>
-      <w:r>
-        <w:t>Depois disso é que deve pular para “MODALIDADE” e seguir a sequência que já está definida a partir daí.</w:t>
-      </w:r>
-    </w:p>
-    <w:p>
-      <w:r>
-        <w:t>Os campos de “SALDO”, até que seja inserido algum contrato filho, devem contar o mesmo valor dos totais lançados no contrato:</w:t>
-      </w:r>
-    </w:p>
-    <w:p>
-      <w:pPr>
-        <w:ind w:left="708"/>
-      </w:pPr>
-      <w:r>
-        <w:t>Saldo do peso = Quantidade de peso</w:t>
-      </w:r>
     </w:p>
     <w:p>
       <w:pPr>
@@ -329,11 +335,17 @@
     </w:p>
     <w:p>
       <w:r>
+        <w:rPr>
+          <w:highlight w:val="green"/>
+        </w:rPr>
         <w:t>Descer o botão “ABERTURA POR PENEIRA” até alinhar na mesma altura com o botão “CERTIFICADO”</w:t>
       </w:r>
     </w:p>
     <w:p>
       <w:r>
+        <w:rPr>
+          <w:highlight w:val="green"/>
+        </w:rPr>
         <w:t>Embaixo do campo “TAXA DOLAR”, incluir o campo “Local de retirada” (campo texto livre limitado a 100 caracteres)</w:t>
       </w:r>
     </w:p>
@@ -390,18 +402,33 @@
         <w:ind w:left="708"/>
       </w:pPr>
       <w:r>
+        <w:rPr>
+          <w:highlight w:val="green"/>
+        </w:rPr>
         <w:t>NÃO DEVE aparecer os itens cujo o campo “GMT – TIPO DE ITEM” (</w:t>
       </w:r>
       <w:r>
+        <w:rPr>
+          <w:highlight w:val="green"/>
+        </w:rPr>
         <w:t>OITM.</w:t>
       </w:r>
       <w:r>
+        <w:rPr>
+          <w:highlight w:val="green"/>
+        </w:rPr>
         <w:t>U_UPD_TIPO_ITEM)</w:t>
       </w:r>
       <w:r>
+        <w:rPr>
+          <w:highlight w:val="green"/>
+        </w:rPr>
         <w:t xml:space="preserve"> no cadastro do item (OITM)</w:t>
       </w:r>
       <w:r>
+        <w:rPr>
+          <w:highlight w:val="green"/>
+        </w:rPr>
         <w:t xml:space="preserve"> seja = 01 (BICA)</w:t>
       </w:r>
     </w:p>
@@ -484,30 +511,105 @@
     <w:p>
       <w:pPr>
         <w:ind w:left="708"/>
-      </w:pPr>
-      <w:r>
+        <w:rPr>
+          <w:b/>
+          <w:sz w:val="24"/>
+        </w:rPr>
+      </w:pPr>
+      <w:r>
+        <w:rPr>
+          <w:highlight w:val="green"/>
+        </w:rPr>
         <w:t xml:space="preserve">Não pode permitir que o mesmo certificado seja selecionado mais de uma vez, conforme exemplo do </w:t>
       </w:r>
       <w:proofErr w:type="spellStart"/>
       <w:r>
+        <w:rPr>
+          <w:highlight w:val="green"/>
+        </w:rPr>
         <w:t>print</w:t>
       </w:r>
       <w:proofErr w:type="spellEnd"/>
       <w:r>
+        <w:rPr>
+          <w:highlight w:val="green"/>
+        </w:rPr>
         <w:t>.</w:t>
       </w:r>
     </w:p>
     <w:p>
-      <w:pPr>
+      <w:r>
         <w:rPr>
           <w:b/>
-        </w:rPr>
-      </w:pPr>
-      <w:r>
+          <w:sz w:val="24"/>
+        </w:rPr>
+        <w:t>Demandas pelo Skype</w:t>
+      </w:r>
+    </w:p>
+    <w:p>
+      <w:r>
+        <w:rPr>
+          <w:highlight w:val="green"/>
+        </w:rPr>
+        <w:t>01 - Incluir o NOME ESTRANGEIRO como referência</w:t>
+      </w:r>
+    </w:p>
+    <w:p>
+      <w:pPr>
+        <w:ind w:left="708"/>
+      </w:pPr>
+      <w:r>
+        <w:t xml:space="preserve">   É porque, na maioria dos casos, o mesmo fornecedor é cadastrado mais de uma vez porque ele possui mais de uma fazenda. Dessa forma, a única maneira de diferenciar um do outro, além do código do PN, é o NOME ESTRANGEIRO. Colocamos o nome da fazenda no campo NOME ESTRANGEIRO. Então, para ficar fácil a identificação no contrato, seria importante incluir o campo NOME ESTRANGEIRO abaixo do nome do PN. Esse campo deve ser preenchido pelo </w:t>
+      </w:r>
+      <w:proofErr w:type="spellStart"/>
+      <w:r>
+        <w:t>addon</w:t>
+      </w:r>
+      <w:proofErr w:type="spellEnd"/>
+      <w:r>
+        <w:t>.</w:t>
+      </w:r>
+      <w:r>
+        <w:t xml:space="preserve"> </w:t>
+      </w:r>
+    </w:p>
+    <w:p>
+      <w:r>
+        <w:rPr>
+          <w:highlight w:val="green"/>
+        </w:rPr>
+        <w:t>02 - Alterar a ordem entre SACA e PESO</w:t>
+      </w:r>
+    </w:p>
+    <w:p>
+      <w:pPr>
+        <w:ind w:left="708"/>
+      </w:pPr>
+      <w:r>
+        <w:t xml:space="preserve">  Passar o campo SACA para cima do campo PESO</w:t>
+      </w:r>
+    </w:p>
+    <w:p>
+      <w:r>
+        <w:rPr>
+          <w:highlight w:val="green"/>
+        </w:rPr>
+        <w:t>03 - Colocar o campo DIFERENCIAL abaixo do campo TAXA DO DOLAR</w:t>
+      </w:r>
+    </w:p>
+    <w:p>
+      <w:pPr>
         <w:rPr>
           <w:b/>
-        </w:rPr>
-        <w:t>OUTROS</w:t>
+          <w:sz w:val="24"/>
+        </w:rPr>
+      </w:pPr>
+      <w:r>
+        <w:rPr>
+          <w:b/>
+          <w:sz w:val="24"/>
+        </w:rPr>
+        <w:t>Outros</w:t>
       </w:r>
     </w:p>
     <w:p>

</xml_diff>